<commit_message>
Commit with Annotation basic Projects
</commit_message>
<xml_diff>
--- a/Spring Framework Notes.docx
+++ b/Spring Framework Notes.docx
@@ -20910,10 +20910,6 @@
     <w:p>
       <w:pPr>
         <w:pStyle w:val="ListParagraph"/>
-        <w:numPr>
-          <w:ilvl w:val="0"/>
-          <w:numId w:val="25"/>
-        </w:numPr>
         <w:rPr>
           <w:rFonts w:ascii="Nunito" w:eastAsia="Times New Roman" w:hAnsi="Nunito" w:cs="Times New Roman"/>
           <w:sz w:val="32"/>
@@ -20926,67 +20922,174 @@
           <w:sz w:val="32"/>
           <w:szCs w:val="32"/>
         </w:rPr>
-        <w:t>On property</w:t>
-      </w:r>
-      <w:r>
-        <w:rPr>
-          <w:rFonts w:ascii="Nunito" w:eastAsia="Times New Roman" w:hAnsi="Nunito" w:cs="Times New Roman"/>
-          <w:sz w:val="32"/>
-          <w:szCs w:val="32"/>
-        </w:rPr>
-        <w:t xml:space="preserve"> </w:t>
-      </w:r>
-      <w:r>
-        <w:rPr>
-          <w:rFonts w:ascii="Nunito" w:eastAsia="Times New Roman" w:hAnsi="Nunito" w:cs="Times New Roman"/>
-          <w:sz w:val="32"/>
-          <w:szCs w:val="32"/>
-        </w:rPr>
-        <w:t>(uses</w:t>
-      </w:r>
-      <w:r>
-        <w:rPr>
-          <w:rFonts w:ascii="Nunito" w:eastAsia="Times New Roman" w:hAnsi="Nunito" w:cs="Times New Roman"/>
-          <w:sz w:val="32"/>
-          <w:szCs w:val="32"/>
-        </w:rPr>
-        <w:t xml:space="preserve"> </w:t>
-      </w:r>
+        <w:t>[ Note: add this inside the bean:</w:t>
+      </w:r>
+    </w:p>
+    <w:p>
+      <w:pPr>
+        <w:pStyle w:val="HTMLPreformatted"/>
+        <w:shd w:val="clear" w:color="auto" w:fill="1E1F22"/>
+        <w:rPr>
+          <w:color w:val="D5B778"/>
+        </w:rPr>
+      </w:pPr>
       <w:proofErr w:type="spellStart"/>
       <w:r>
         <w:rPr>
-          <w:rFonts w:ascii="Nunito" w:eastAsia="Times New Roman" w:hAnsi="Nunito" w:cs="Times New Roman"/>
-          <w:sz w:val="32"/>
-          <w:szCs w:val="32"/>
-        </w:rPr>
-        <w:t>byType</w:t>
+          <w:color w:val="BCBEC4"/>
+        </w:rPr>
+        <w:t>xmlns</w:t>
       </w:r>
       <w:proofErr w:type="spellEnd"/>
       <w:r>
         <w:rPr>
-          <w:rFonts w:ascii="Nunito" w:eastAsia="Times New Roman" w:hAnsi="Nunito" w:cs="Times New Roman"/>
-          <w:sz w:val="32"/>
-          <w:szCs w:val="32"/>
-        </w:rPr>
-        <w:t>)</w:t>
-      </w:r>
-      <w:r>
-        <w:rPr>
-          <w:rFonts w:ascii="Nunito" w:eastAsia="Times New Roman" w:hAnsi="Nunito" w:cs="Times New Roman"/>
-          <w:sz w:val="32"/>
-          <w:szCs w:val="32"/>
-        </w:rPr>
-        <w:t>:</w:t>
-      </w:r>
-    </w:p>
-    <w:p>
-      <w:pPr>
-        <w:pStyle w:val="ListParagraph"/>
-        <w:ind w:left="1080"/>
-        <w:rPr>
-          <w:rFonts w:ascii="Nunito" w:eastAsia="Times New Roman" w:hAnsi="Nunito" w:cs="Times New Roman"/>
-          <w:sz w:val="32"/>
-          <w:szCs w:val="32"/>
+          <w:color w:val="6AAB73"/>
+        </w:rPr>
+        <w:t>="http://www.springframework.org/schema/beans"</w:t>
+      </w:r>
+      <w:r>
+        <w:rPr>
+          <w:color w:val="6AAB73"/>
+        </w:rPr>
+        <w:br/>
+        <w:t xml:space="preserve">       </w:t>
+      </w:r>
+      <w:proofErr w:type="spellStart"/>
+      <w:proofErr w:type="gramStart"/>
+      <w:r>
+        <w:rPr>
+          <w:color w:val="BCBEC4"/>
+        </w:rPr>
+        <w:t>xmlns:</w:t>
+      </w:r>
+      <w:r>
+        <w:rPr>
+          <w:color w:val="C77DBB"/>
+        </w:rPr>
+        <w:t>xsi</w:t>
+      </w:r>
+      <w:proofErr w:type="spellEnd"/>
+      <w:proofErr w:type="gramEnd"/>
+      <w:r>
+        <w:rPr>
+          <w:color w:val="6AAB73"/>
+        </w:rPr>
+        <w:t>="http://www.w3.org/2001/XMLSchema-instance"</w:t>
+      </w:r>
+      <w:r>
+        <w:rPr>
+          <w:color w:val="6AAB73"/>
+        </w:rPr>
+        <w:br/>
+        <w:t xml:space="preserve">       </w:t>
+      </w:r>
+      <w:proofErr w:type="spellStart"/>
+      <w:r>
+        <w:rPr>
+          <w:color w:val="BCBEC4"/>
+        </w:rPr>
+        <w:t>xmlns:</w:t>
+      </w:r>
+      <w:r>
+        <w:rPr>
+          <w:color w:val="C77DBB"/>
+        </w:rPr>
+        <w:t>context</w:t>
+      </w:r>
+      <w:proofErr w:type="spellEnd"/>
+      <w:r>
+        <w:rPr>
+          <w:color w:val="6AAB73"/>
+        </w:rPr>
+        <w:t>="http://www.springframework.org/schema/context"</w:t>
+      </w:r>
+      <w:r>
+        <w:rPr>
+          <w:color w:val="6AAB73"/>
+        </w:rPr>
+        <w:br/>
+        <w:t xml:space="preserve">       </w:t>
+      </w:r>
+      <w:proofErr w:type="spellStart"/>
+      <w:r>
+        <w:rPr>
+          <w:color w:val="C77DBB"/>
+        </w:rPr>
+        <w:t>xsi</w:t>
+      </w:r>
+      <w:r>
+        <w:rPr>
+          <w:color w:val="BCBEC4"/>
+        </w:rPr>
+        <w:t>:schemaLocation</w:t>
+      </w:r>
+      <w:proofErr w:type="spellEnd"/>
+      <w:r>
+        <w:rPr>
+          <w:color w:val="6AAB73"/>
+        </w:rPr>
+        <w:t>="http://www.springframework.org/schema/beans http://www.springframework.org/schema/beans/spring-beans.xsd http://www.springframework.org/schema/context http://www.springframework.org/schema/context/spring-context.xsd"</w:t>
+      </w:r>
+      <w:r>
+        <w:rPr>
+          <w:color w:val="D5B778"/>
+        </w:rPr>
+        <w:br/>
+      </w:r>
+      <w:r>
+        <w:rPr>
+          <w:color w:val="D5B778"/>
+        </w:rPr>
+        <w:br/>
+        <w:t xml:space="preserve">    &lt;</w:t>
+      </w:r>
+      <w:proofErr w:type="spellStart"/>
+      <w:r>
+        <w:rPr>
+          <w:color w:val="C77DBB"/>
+        </w:rPr>
+        <w:t>context</w:t>
+      </w:r>
+      <w:r>
+        <w:rPr>
+          <w:color w:val="D5B778"/>
+        </w:rPr>
+        <w:t>:annotation-config</w:t>
+      </w:r>
+      <w:proofErr w:type="spellEnd"/>
+      <w:r>
+        <w:rPr>
+          <w:color w:val="D5B778"/>
+        </w:rPr>
+        <w:t>&gt; &lt;/</w:t>
+      </w:r>
+      <w:proofErr w:type="spellStart"/>
+      <w:r>
+        <w:rPr>
+          <w:color w:val="C77DBB"/>
+        </w:rPr>
+        <w:t>context</w:t>
+      </w:r>
+      <w:r>
+        <w:rPr>
+          <w:color w:val="D5B778"/>
+        </w:rPr>
+        <w:t>:annotation-config</w:t>
+      </w:r>
+      <w:proofErr w:type="spellEnd"/>
+      <w:r>
+        <w:rPr>
+          <w:color w:val="D5B778"/>
+        </w:rPr>
+        <w:t>&gt;</w:t>
+      </w:r>
+    </w:p>
+    <w:p>
+      <w:pPr>
+        <w:pStyle w:val="HTMLPreformatted"/>
+        <w:shd w:val="clear" w:color="auto" w:fill="1E1F22"/>
+        <w:rPr>
+          <w:color w:val="BCBEC4"/>
         </w:rPr>
       </w:pPr>
     </w:p>
@@ -21009,7 +21112,7 @@
           <w:sz w:val="32"/>
           <w:szCs w:val="32"/>
         </w:rPr>
-        <w:t xml:space="preserve">On setter method </w:t>
+        <w:t>On property</w:t>
       </w:r>
       <w:r>
         <w:rPr>
@@ -21017,7 +21120,7 @@
           <w:sz w:val="32"/>
           <w:szCs w:val="32"/>
         </w:rPr>
-        <w:t xml:space="preserve">(uses </w:t>
+        <w:t xml:space="preserve"> </w:t>
       </w:r>
       <w:r>
         <w:rPr>
@@ -21025,7 +21128,7 @@
           <w:sz w:val="32"/>
           <w:szCs w:val="32"/>
         </w:rPr>
-        <w:t>setter</w:t>
+        <w:t>(uses</w:t>
       </w:r>
       <w:r>
         <w:rPr>
@@ -21033,26 +21136,34 @@
           <w:sz w:val="32"/>
           <w:szCs w:val="32"/>
         </w:rPr>
-        <w:t xml:space="preserve"> injection)</w:t>
-      </w:r>
+        <w:t xml:space="preserve"> </w:t>
+      </w:r>
+      <w:proofErr w:type="spellStart"/>
       <w:r>
         <w:rPr>
           <w:rFonts w:ascii="Nunito" w:eastAsia="Times New Roman" w:hAnsi="Nunito" w:cs="Times New Roman"/>
           <w:sz w:val="32"/>
           <w:szCs w:val="32"/>
         </w:rPr>
-        <w:t>:</w:t>
-      </w:r>
-    </w:p>
-    <w:p>
-      <w:pPr>
-        <w:pStyle w:val="ListParagraph"/>
+        <w:t>byType</w:t>
+      </w:r>
+      <w:proofErr w:type="spellEnd"/>
+      <w:r>
         <w:rPr>
           <w:rFonts w:ascii="Nunito" w:eastAsia="Times New Roman" w:hAnsi="Nunito" w:cs="Times New Roman"/>
           <w:sz w:val="32"/>
           <w:szCs w:val="32"/>
         </w:rPr>
-      </w:pPr>
+        <w:t>)</w:t>
+      </w:r>
+      <w:r>
+        <w:rPr>
+          <w:rFonts w:ascii="Nunito" w:eastAsia="Times New Roman" w:hAnsi="Nunito" w:cs="Times New Roman"/>
+          <w:sz w:val="32"/>
+          <w:szCs w:val="32"/>
+        </w:rPr>
+        <w:t>:</w:t>
+      </w:r>
     </w:p>
     <w:p>
       <w:pPr>
@@ -21084,7 +21195,7 @@
           <w:sz w:val="32"/>
           <w:szCs w:val="32"/>
         </w:rPr>
-        <w:t>On constructor (uses constructor injection)</w:t>
+        <w:t xml:space="preserve">On setter method </w:t>
       </w:r>
       <w:r>
         <w:rPr>
@@ -21092,34 +21203,204 @@
           <w:sz w:val="32"/>
           <w:szCs w:val="32"/>
         </w:rPr>
-        <w:t>:</w:t>
-      </w:r>
-    </w:p>
-    <w:p>
-      <w:pPr>
-        <w:pStyle w:val="ListParagraph"/>
+        <w:t xml:space="preserve">(uses </w:t>
+      </w:r>
+      <w:r>
         <w:rPr>
           <w:rFonts w:ascii="Nunito" w:eastAsia="Times New Roman" w:hAnsi="Nunito" w:cs="Times New Roman"/>
           <w:sz w:val="32"/>
           <w:szCs w:val="32"/>
         </w:rPr>
-      </w:pPr>
-    </w:p>
-    <w:p>
-      <w:pPr>
-        <w:pStyle w:val="ListParagraph"/>
+        <w:t>setter</w:t>
+      </w:r>
+      <w:r>
         <w:rPr>
           <w:rFonts w:ascii="Nunito" w:eastAsia="Times New Roman" w:hAnsi="Nunito" w:cs="Times New Roman"/>
           <w:sz w:val="32"/>
           <w:szCs w:val="32"/>
         </w:rPr>
-      </w:pPr>
+        <w:t xml:space="preserve"> injection)</w:t>
+      </w:r>
       <w:r>
         <w:rPr>
           <w:rFonts w:ascii="Nunito" w:eastAsia="Times New Roman" w:hAnsi="Nunito" w:cs="Times New Roman"/>
           <w:sz w:val="32"/>
           <w:szCs w:val="32"/>
         </w:rPr>
+        <w:t>:</w:t>
+      </w:r>
+    </w:p>
+    <w:p>
+      <w:pPr>
+        <w:pStyle w:val="ListParagraph"/>
+        <w:rPr>
+          <w:rFonts w:ascii="Nunito" w:eastAsia="Times New Roman" w:hAnsi="Nunito" w:cs="Times New Roman"/>
+          <w:sz w:val="32"/>
+          <w:szCs w:val="32"/>
+        </w:rPr>
+      </w:pPr>
+      <w:proofErr w:type="gramStart"/>
+      <w:r>
+        <w:rPr>
+          <w:rFonts w:ascii="Nunito" w:eastAsia="Times New Roman" w:hAnsi="Nunito" w:cs="Times New Roman"/>
+          <w:sz w:val="32"/>
+          <w:szCs w:val="32"/>
+        </w:rPr>
+        <w:t>So</w:t>
+      </w:r>
+      <w:proofErr w:type="gramEnd"/>
+      <w:r>
+        <w:rPr>
+          <w:rFonts w:ascii="Nunito" w:eastAsia="Times New Roman" w:hAnsi="Nunito" w:cs="Times New Roman"/>
+          <w:sz w:val="32"/>
+          <w:szCs w:val="32"/>
+        </w:rPr>
+        <w:t xml:space="preserve"> it will work like </w:t>
+      </w:r>
+      <w:proofErr w:type="spellStart"/>
+      <w:r>
+        <w:rPr>
+          <w:rFonts w:ascii="Nunito" w:eastAsia="Times New Roman" w:hAnsi="Nunito" w:cs="Times New Roman"/>
+          <w:sz w:val="32"/>
+          <w:szCs w:val="32"/>
+        </w:rPr>
+        <w:t>byName</w:t>
+      </w:r>
+      <w:proofErr w:type="spellEnd"/>
+      <w:r>
+        <w:rPr>
+          <w:rFonts w:ascii="Nunito" w:eastAsia="Times New Roman" w:hAnsi="Nunito" w:cs="Times New Roman"/>
+          <w:sz w:val="32"/>
+          <w:szCs w:val="32"/>
+        </w:rPr>
+        <w:t xml:space="preserve"> and setter DI.</w:t>
+      </w:r>
+    </w:p>
+    <w:p>
+      <w:pPr>
+        <w:pStyle w:val="ListParagraph"/>
+        <w:ind w:left="1080"/>
+        <w:rPr>
+          <w:rFonts w:ascii="Nunito" w:eastAsia="Times New Roman" w:hAnsi="Nunito" w:cs="Times New Roman"/>
+          <w:sz w:val="32"/>
+          <w:szCs w:val="32"/>
+        </w:rPr>
+      </w:pPr>
+    </w:p>
+    <w:p>
+      <w:pPr>
+        <w:pStyle w:val="ListParagraph"/>
+        <w:numPr>
+          <w:ilvl w:val="0"/>
+          <w:numId w:val="25"/>
+        </w:numPr>
+        <w:rPr>
+          <w:rFonts w:ascii="Nunito" w:eastAsia="Times New Roman" w:hAnsi="Nunito" w:cs="Times New Roman"/>
+          <w:sz w:val="32"/>
+          <w:szCs w:val="32"/>
+        </w:rPr>
+      </w:pPr>
+      <w:r>
+        <w:rPr>
+          <w:rFonts w:ascii="Nunito" w:eastAsia="Times New Roman" w:hAnsi="Nunito" w:cs="Times New Roman"/>
+          <w:sz w:val="32"/>
+          <w:szCs w:val="32"/>
+        </w:rPr>
+        <w:t>On constructor (uses constructor injection)</w:t>
+      </w:r>
+      <w:r>
+        <w:rPr>
+          <w:rFonts w:ascii="Nunito" w:eastAsia="Times New Roman" w:hAnsi="Nunito" w:cs="Times New Roman"/>
+          <w:sz w:val="32"/>
+          <w:szCs w:val="32"/>
+        </w:rPr>
+        <w:t>:</w:t>
+      </w:r>
+    </w:p>
+    <w:p>
+      <w:pPr>
+        <w:pStyle w:val="ListParagraph"/>
+        <w:numPr>
+          <w:ilvl w:val="0"/>
+          <w:numId w:val="25"/>
+        </w:numPr>
+        <w:rPr>
+          <w:rFonts w:ascii="Nunito" w:eastAsia="Times New Roman" w:hAnsi="Nunito" w:cs="Times New Roman"/>
+          <w:sz w:val="32"/>
+          <w:szCs w:val="32"/>
+        </w:rPr>
+      </w:pPr>
+      <w:proofErr w:type="gramStart"/>
+      <w:r>
+        <w:rPr>
+          <w:rFonts w:ascii="Nunito" w:eastAsia="Times New Roman" w:hAnsi="Nunito" w:cs="Times New Roman"/>
+          <w:sz w:val="32"/>
+          <w:szCs w:val="32"/>
+        </w:rPr>
+        <w:t>So</w:t>
+      </w:r>
+      <w:proofErr w:type="gramEnd"/>
+      <w:r>
+        <w:rPr>
+          <w:rFonts w:ascii="Nunito" w:eastAsia="Times New Roman" w:hAnsi="Nunito" w:cs="Times New Roman"/>
+          <w:sz w:val="32"/>
+          <w:szCs w:val="32"/>
+        </w:rPr>
+        <w:t xml:space="preserve"> it will work like </w:t>
+      </w:r>
+      <w:r>
+        <w:rPr>
+          <w:rFonts w:ascii="Nunito" w:eastAsia="Times New Roman" w:hAnsi="Nunito" w:cs="Times New Roman"/>
+          <w:sz w:val="32"/>
+          <w:szCs w:val="32"/>
+        </w:rPr>
+        <w:t xml:space="preserve">constructor </w:t>
+      </w:r>
+      <w:r>
+        <w:rPr>
+          <w:rFonts w:ascii="Nunito" w:eastAsia="Times New Roman" w:hAnsi="Nunito" w:cs="Times New Roman"/>
+          <w:sz w:val="32"/>
+          <w:szCs w:val="32"/>
+        </w:rPr>
+        <w:t>DI.</w:t>
+      </w:r>
+    </w:p>
+    <w:p>
+      <w:pPr>
+        <w:pStyle w:val="ListParagraph"/>
+        <w:rPr>
+          <w:rFonts w:ascii="Nunito" w:eastAsia="Times New Roman" w:hAnsi="Nunito" w:cs="Times New Roman"/>
+          <w:sz w:val="32"/>
+          <w:szCs w:val="32"/>
+        </w:rPr>
+      </w:pPr>
+    </w:p>
+    <w:p>
+      <w:pPr>
+        <w:pStyle w:val="ListParagraph"/>
+        <w:rPr>
+          <w:rFonts w:ascii="Nunito" w:eastAsia="Times New Roman" w:hAnsi="Nunito" w:cs="Times New Roman"/>
+          <w:sz w:val="32"/>
+          <w:szCs w:val="32"/>
+        </w:rPr>
+      </w:pPr>
+    </w:p>
+    <w:p>
+      <w:pPr>
+        <w:pStyle w:val="ListParagraph"/>
+        <w:rPr>
+          <w:rFonts w:ascii="Nunito" w:eastAsia="Times New Roman" w:hAnsi="Nunito" w:cs="Times New Roman"/>
+          <w:sz w:val="32"/>
+          <w:szCs w:val="32"/>
+        </w:rPr>
+      </w:pPr>
+      <w:r>
+        <w:rPr>
+          <w:rFonts w:ascii="Nunito" w:eastAsia="Times New Roman" w:hAnsi="Nunito" w:cs="Times New Roman"/>
+          <w:sz w:val="32"/>
+          <w:szCs w:val="32"/>
+        </w:rPr>
+        <w:lastRenderedPageBreak/>
         <w:t xml:space="preserve">Advantages of </w:t>
       </w:r>
       <w:proofErr w:type="spellStart"/>
@@ -24551,7 +24832,6 @@
     <w:basedOn w:val="Normal"/>
     <w:link w:val="HTMLPreformattedChar"/>
     <w:uiPriority w:val="99"/>
-    <w:semiHidden/>
     <w:unhideWhenUsed/>
     <w:rsid w:val="006D08FD"/>
     <w:pPr>
@@ -24588,7 +24868,6 @@
     <w:basedOn w:val="DefaultParagraphFont"/>
     <w:link w:val="HTMLPreformatted"/>
     <w:uiPriority w:val="99"/>
-    <w:semiHidden/>
     <w:rsid w:val="006D08FD"/>
     <w:rPr>
       <w:rFonts w:ascii="Courier New" w:eastAsia="Times New Roman" w:hAnsi="Courier New" w:cs="Courier New"/>

</xml_diff>